<commit_message>
Acertando comit e pastas
</commit_message>
<xml_diff>
--- a/sessao_02/Instruções/SESSAO 2.docx
+++ b/sessao_02/Instruções/SESSAO 2.docx
@@ -23741,11 +23741,103 @@
     </w:p>
     <w:p>
       <w:pPr>
-        <w:pStyle w:val="PargrafodaLista"/>
-        <w:numPr>
-          <w:ilvl w:val="0"/>
-          <w:numId w:val="7"/>
-        </w:numPr>
+        <w:jc w:val="both"/>
+        <w:rPr>
+          <w:rFonts w:ascii="Consolas" w:hAnsi="Consolas"/>
+          <w:sz w:val="24"/>
+          <w:szCs w:val="24"/>
+        </w:rPr>
+      </w:pPr>
+    </w:p>
+    <w:p>
+      <w:pPr>
+        <w:jc w:val="both"/>
+        <w:rPr>
+          <w:rFonts w:ascii="Consolas" w:hAnsi="Consolas"/>
+          <w:sz w:val="24"/>
+          <w:szCs w:val="24"/>
+        </w:rPr>
+      </w:pPr>
+      <w:r>
+        <w:rPr>
+          <w:rFonts w:ascii="Consolas" w:hAnsi="Consolas"/>
+          <w:sz w:val="24"/>
+          <w:szCs w:val="24"/>
+        </w:rPr>
+        <w:t xml:space="preserve">Aula 17 – Life </w:t>
+      </w:r>
+      <w:proofErr w:type="spellStart"/>
+      <w:r>
+        <w:rPr>
+          <w:rFonts w:ascii="Consolas" w:hAnsi="Consolas"/>
+          <w:sz w:val="24"/>
+          <w:szCs w:val="24"/>
+        </w:rPr>
+        <w:t>cicle</w:t>
+      </w:r>
+      <w:proofErr w:type="spellEnd"/>
+      <w:r>
+        <w:rPr>
+          <w:rFonts w:ascii="Consolas" w:hAnsi="Consolas"/>
+          <w:sz w:val="24"/>
+          <w:szCs w:val="24"/>
+        </w:rPr>
+        <w:t xml:space="preserve"> </w:t>
+      </w:r>
+      <w:proofErr w:type="spellStart"/>
+      <w:r>
+        <w:rPr>
+          <w:rFonts w:ascii="Consolas" w:hAnsi="Consolas"/>
+          <w:sz w:val="24"/>
+          <w:szCs w:val="24"/>
+        </w:rPr>
+        <w:t>methods</w:t>
+      </w:r>
+      <w:proofErr w:type="spellEnd"/>
+      <w:r>
+        <w:rPr>
+          <w:rFonts w:ascii="Consolas" w:hAnsi="Consolas"/>
+          <w:sz w:val="24"/>
+          <w:szCs w:val="24"/>
+        </w:rPr>
+        <w:t xml:space="preserve"> </w:t>
+      </w:r>
+      <w:proofErr w:type="spellStart"/>
+      <w:r>
+        <w:rPr>
+          <w:rFonts w:ascii="Consolas" w:hAnsi="Consolas"/>
+          <w:sz w:val="24"/>
+          <w:szCs w:val="24"/>
+        </w:rPr>
+        <w:t>part</w:t>
+      </w:r>
+      <w:proofErr w:type="spellEnd"/>
+      <w:r>
+        <w:rPr>
+          <w:rFonts w:ascii="Consolas" w:hAnsi="Consolas"/>
+          <w:sz w:val="24"/>
+          <w:szCs w:val="24"/>
+        </w:rPr>
+        <w:t xml:space="preserve"> 2</w:t>
+      </w:r>
+    </w:p>
+    <w:p>
+      <w:pPr>
+        <w:pStyle w:val="PargrafodaLista"/>
+        <w:numPr>
+          <w:ilvl w:val="0"/>
+          <w:numId w:val="8"/>
+        </w:numPr>
+        <w:jc w:val="both"/>
+        <w:rPr>
+          <w:rFonts w:ascii="Consolas" w:hAnsi="Consolas"/>
+          <w:sz w:val="24"/>
+          <w:szCs w:val="24"/>
+        </w:rPr>
+      </w:pPr>
+    </w:p>
+    <w:p>
+      <w:pPr>
         <w:jc w:val="both"/>
         <w:rPr>
           <w:rFonts w:ascii="Consolas" w:hAnsi="Consolas"/>
@@ -24047,6 +24139,92 @@
     </w:lvl>
   </w:abstractNum>
   <w:abstractNum w:abstractNumId="3" w15:restartNumberingAfterBreak="0">
+    <w:nsid w:val="3F253E4A"/>
+    <w:multiLevelType w:val="hybridMultilevel"/>
+    <w:tmpl w:val="A18ACFE8"/>
+    <w:lvl w:ilvl="0" w:tplc="0416000F">
+      <w:start w:val="1"/>
+      <w:numFmt w:val="decimal"/>
+      <w:lvlText w:val="%1."/>
+      <w:lvlJc w:val="left"/>
+      <w:pPr>
+        <w:ind w:left="720" w:hanging="360"/>
+      </w:pPr>
+    </w:lvl>
+    <w:lvl w:ilvl="1" w:tplc="04160019" w:tentative="1">
+      <w:start w:val="1"/>
+      <w:numFmt w:val="lowerLetter"/>
+      <w:lvlText w:val="%2."/>
+      <w:lvlJc w:val="left"/>
+      <w:pPr>
+        <w:ind w:left="1440" w:hanging="360"/>
+      </w:pPr>
+    </w:lvl>
+    <w:lvl w:ilvl="2" w:tplc="0416001B" w:tentative="1">
+      <w:start w:val="1"/>
+      <w:numFmt w:val="lowerRoman"/>
+      <w:lvlText w:val="%3."/>
+      <w:lvlJc w:val="right"/>
+      <w:pPr>
+        <w:ind w:left="2160" w:hanging="180"/>
+      </w:pPr>
+    </w:lvl>
+    <w:lvl w:ilvl="3" w:tplc="0416000F" w:tentative="1">
+      <w:start w:val="1"/>
+      <w:numFmt w:val="decimal"/>
+      <w:lvlText w:val="%4."/>
+      <w:lvlJc w:val="left"/>
+      <w:pPr>
+        <w:ind w:left="2880" w:hanging="360"/>
+      </w:pPr>
+    </w:lvl>
+    <w:lvl w:ilvl="4" w:tplc="04160019" w:tentative="1">
+      <w:start w:val="1"/>
+      <w:numFmt w:val="lowerLetter"/>
+      <w:lvlText w:val="%5."/>
+      <w:lvlJc w:val="left"/>
+      <w:pPr>
+        <w:ind w:left="3600" w:hanging="360"/>
+      </w:pPr>
+    </w:lvl>
+    <w:lvl w:ilvl="5" w:tplc="0416001B" w:tentative="1">
+      <w:start w:val="1"/>
+      <w:numFmt w:val="lowerRoman"/>
+      <w:lvlText w:val="%6."/>
+      <w:lvlJc w:val="right"/>
+      <w:pPr>
+        <w:ind w:left="4320" w:hanging="180"/>
+      </w:pPr>
+    </w:lvl>
+    <w:lvl w:ilvl="6" w:tplc="0416000F" w:tentative="1">
+      <w:start w:val="1"/>
+      <w:numFmt w:val="decimal"/>
+      <w:lvlText w:val="%7."/>
+      <w:lvlJc w:val="left"/>
+      <w:pPr>
+        <w:ind w:left="5040" w:hanging="360"/>
+      </w:pPr>
+    </w:lvl>
+    <w:lvl w:ilvl="7" w:tplc="04160019" w:tentative="1">
+      <w:start w:val="1"/>
+      <w:numFmt w:val="lowerLetter"/>
+      <w:lvlText w:val="%8."/>
+      <w:lvlJc w:val="left"/>
+      <w:pPr>
+        <w:ind w:left="5760" w:hanging="360"/>
+      </w:pPr>
+    </w:lvl>
+    <w:lvl w:ilvl="8" w:tplc="0416001B" w:tentative="1">
+      <w:start w:val="1"/>
+      <w:numFmt w:val="lowerRoman"/>
+      <w:lvlText w:val="%9."/>
+      <w:lvlJc w:val="right"/>
+      <w:pPr>
+        <w:ind w:left="6480" w:hanging="180"/>
+      </w:pPr>
+    </w:lvl>
+  </w:abstractNum>
+  <w:abstractNum w:abstractNumId="4" w15:restartNumberingAfterBreak="0">
     <w:nsid w:val="4F9F3BE8"/>
     <w:multiLevelType w:val="hybridMultilevel"/>
     <w:tmpl w:val="E720556C"/>
@@ -24132,7 +24310,7 @@
       </w:pPr>
     </w:lvl>
   </w:abstractNum>
-  <w:abstractNum w:abstractNumId="4" w15:restartNumberingAfterBreak="0">
+  <w:abstractNum w:abstractNumId="5" w15:restartNumberingAfterBreak="0">
     <w:nsid w:val="5CCF2CD3"/>
     <w:multiLevelType w:val="hybridMultilevel"/>
     <w:tmpl w:val="BC687EBC"/>
@@ -24218,7 +24396,7 @@
       </w:pPr>
     </w:lvl>
   </w:abstractNum>
-  <w:abstractNum w:abstractNumId="5" w15:restartNumberingAfterBreak="0">
+  <w:abstractNum w:abstractNumId="6" w15:restartNumberingAfterBreak="0">
     <w:nsid w:val="6E9C29A7"/>
     <w:multiLevelType w:val="hybridMultilevel"/>
     <w:tmpl w:val="6120860A"/>
@@ -24304,7 +24482,7 @@
       </w:pPr>
     </w:lvl>
   </w:abstractNum>
-  <w:abstractNum w:abstractNumId="6" w15:restartNumberingAfterBreak="0">
+  <w:abstractNum w:abstractNumId="7" w15:restartNumberingAfterBreak="0">
     <w:nsid w:val="7AC07804"/>
     <w:multiLevelType w:val="hybridMultilevel"/>
     <w:tmpl w:val="29785FC2"/>
@@ -24394,22 +24572,25 @@
     <w:abstractNumId w:val="0"/>
   </w:num>
   <w:num w:numId="2">
-    <w:abstractNumId w:val="6"/>
+    <w:abstractNumId w:val="7"/>
   </w:num>
   <w:num w:numId="3">
     <w:abstractNumId w:val="1"/>
   </w:num>
   <w:num w:numId="4">
-    <w:abstractNumId w:val="3"/>
+    <w:abstractNumId w:val="4"/>
   </w:num>
   <w:num w:numId="5">
-    <w:abstractNumId w:val="5"/>
+    <w:abstractNumId w:val="6"/>
   </w:num>
   <w:num w:numId="6">
     <w:abstractNumId w:val="2"/>
   </w:num>
   <w:num w:numId="7">
-    <w:abstractNumId w:val="4"/>
+    <w:abstractNumId w:val="5"/>
+  </w:num>
+  <w:num w:numId="8">
+    <w:abstractNumId w:val="3"/>
   </w:num>
 </w:numbering>
 </file>

</xml_diff>